<commit_message>
Added the frontend code of the WordVoyager project
</commit_message>
<xml_diff>
--- a/05-02-2024/Sql_server.docx
+++ b/05-02-2024/Sql_server.docx
@@ -11489,10 +11489,7 @@
         <w:ind w:left="1080"/>
       </w:pPr>
       <w:r>
-        <w:t>Select CAST (10.2587 as Int)</w:t>
-      </w:r>
-      <w:r>
-        <w:t xml:space="preserve"> </w:t>
+        <w:t xml:space="preserve">Select CAST (10.2587 as Int) </w:t>
       </w:r>
       <w:r>
         <w:sym w:font="Wingdings" w:char="F0E0"/>
@@ -12647,10 +12644,7 @@
       </w:r>
       <w:proofErr w:type="gramEnd"/>
       <w:r>
-        <w:t xml:space="preserve"> </w:t>
-      </w:r>
-      <w:r>
-        <w:t xml:space="preserve">Select </w:t>
+        <w:t xml:space="preserve"> Select </w:t>
       </w:r>
       <w:proofErr w:type="spellStart"/>
       <w:r>
@@ -13482,6 +13476,504 @@
         <w:t>clause</w:t>
       </w:r>
       <w:proofErr w:type="gramEnd"/>
+    </w:p>
+    <w:p>
+      <w:pPr>
+        <w:pStyle w:val="ListParagraph"/>
+        <w:rPr>
+          <w:sz w:val="24"/>
+          <w:szCs w:val="24"/>
+        </w:rPr>
+      </w:pPr>
+      <w:r>
+        <w:rPr>
+          <w:sz w:val="24"/>
+          <w:szCs w:val="24"/>
+        </w:rPr>
+        <w:t xml:space="preserve">SELECT DEPT, COUNT=COUNT (*) FROM EMP GROUP BY DEPT </w:t>
+      </w:r>
+    </w:p>
+    <w:p>
+      <w:pPr>
+        <w:pStyle w:val="ListParagraph"/>
+        <w:rPr>
+          <w:sz w:val="24"/>
+          <w:szCs w:val="24"/>
+        </w:rPr>
+      </w:pPr>
+      <w:r>
+        <w:rPr>
+          <w:sz w:val="24"/>
+          <w:szCs w:val="24"/>
+        </w:rPr>
+        <w:t>HAVING COUNT (*) &gt;3</w:t>
+      </w:r>
+    </w:p>
+    <w:p>
+      <w:pPr>
+        <w:pStyle w:val="ListParagraph"/>
+        <w:rPr>
+          <w:sz w:val="24"/>
+          <w:szCs w:val="24"/>
+        </w:rPr>
+      </w:pPr>
+    </w:p>
+    <w:tbl>
+      <w:tblPr>
+        <w:tblStyle w:val="TableGrid"/>
+        <w:tblW w:w="0" w:type="auto"/>
+        <w:tblInd w:w="720" w:type="dxa"/>
+        <w:tblLook w:val="04A0" w:firstRow="1" w:lastRow="0" w:firstColumn="1" w:lastColumn="0" w:noHBand="0" w:noVBand="1"/>
+      </w:tblPr>
+      <w:tblGrid>
+        <w:gridCol w:w="4148"/>
+        <w:gridCol w:w="4148"/>
+      </w:tblGrid>
+      <w:tr>
+        <w:tc>
+          <w:tcPr>
+            <w:tcW w:w="4508" w:type="dxa"/>
+          </w:tcPr>
+          <w:p>
+            <w:pPr>
+              <w:pStyle w:val="ListParagraph"/>
+              <w:ind w:left="0"/>
+              <w:rPr>
+                <w:sz w:val="24"/>
+                <w:szCs w:val="24"/>
+              </w:rPr>
+            </w:pPr>
+            <w:r>
+              <w:rPr>
+                <w:sz w:val="24"/>
+                <w:szCs w:val="24"/>
+              </w:rPr>
+              <w:t>Where Clause</w:t>
+            </w:r>
+          </w:p>
+        </w:tc>
+        <w:tc>
+          <w:tcPr>
+            <w:tcW w:w="4508" w:type="dxa"/>
+          </w:tcPr>
+          <w:p>
+            <w:pPr>
+              <w:pStyle w:val="ListParagraph"/>
+              <w:ind w:left="0"/>
+              <w:rPr>
+                <w:sz w:val="24"/>
+                <w:szCs w:val="24"/>
+              </w:rPr>
+            </w:pPr>
+            <w:r>
+              <w:rPr>
+                <w:sz w:val="24"/>
+                <w:szCs w:val="24"/>
+              </w:rPr>
+              <w:t>Having clause</w:t>
+            </w:r>
+          </w:p>
+        </w:tc>
+      </w:tr>
+      <w:tr>
+        <w:tc>
+          <w:tcPr>
+            <w:tcW w:w="4508" w:type="dxa"/>
+          </w:tcPr>
+          <w:p>
+            <w:pPr>
+              <w:pStyle w:val="ListParagraph"/>
+              <w:ind w:left="0"/>
+              <w:rPr>
+                <w:sz w:val="24"/>
+                <w:szCs w:val="24"/>
+              </w:rPr>
+            </w:pPr>
+            <w:r>
+              <w:rPr>
+                <w:sz w:val="24"/>
+                <w:szCs w:val="24"/>
+              </w:rPr>
+              <w:t>Filter and restrict records before grouping</w:t>
+            </w:r>
+          </w:p>
+        </w:tc>
+        <w:tc>
+          <w:tcPr>
+            <w:tcW w:w="4508" w:type="dxa"/>
+          </w:tcPr>
+          <w:p>
+            <w:pPr>
+              <w:pStyle w:val="ListParagraph"/>
+              <w:ind w:left="0"/>
+              <w:rPr>
+                <w:sz w:val="24"/>
+                <w:szCs w:val="24"/>
+              </w:rPr>
+            </w:pPr>
+            <w:r>
+              <w:rPr>
+                <w:sz w:val="24"/>
+                <w:szCs w:val="24"/>
+              </w:rPr>
+              <w:t>Filter and restrict records after grouping</w:t>
+            </w:r>
+          </w:p>
+        </w:tc>
+      </w:tr>
+      <w:tr>
+        <w:tc>
+          <w:tcPr>
+            <w:tcW w:w="4508" w:type="dxa"/>
+          </w:tcPr>
+          <w:p>
+            <w:pPr>
+              <w:pStyle w:val="ListParagraph"/>
+              <w:ind w:left="0"/>
+              <w:rPr>
+                <w:sz w:val="24"/>
+                <w:szCs w:val="24"/>
+              </w:rPr>
+            </w:pPr>
+            <w:r>
+              <w:rPr>
+                <w:sz w:val="24"/>
+                <w:szCs w:val="24"/>
+              </w:rPr>
+              <w:t xml:space="preserve">If we want to apply condition on a column with aggregate function where </w:t>
+            </w:r>
+            <w:proofErr w:type="spellStart"/>
+            <w:proofErr w:type="gramStart"/>
+            <w:r>
+              <w:rPr>
+                <w:sz w:val="24"/>
+                <w:szCs w:val="24"/>
+              </w:rPr>
+              <w:t>cant</w:t>
+            </w:r>
+            <w:proofErr w:type="spellEnd"/>
+            <w:proofErr w:type="gramEnd"/>
+            <w:r>
+              <w:rPr>
+                <w:sz w:val="24"/>
+                <w:szCs w:val="24"/>
+              </w:rPr>
+              <w:t xml:space="preserve"> be used</w:t>
+            </w:r>
+          </w:p>
+        </w:tc>
+        <w:tc>
+          <w:tcPr>
+            <w:tcW w:w="4508" w:type="dxa"/>
+          </w:tcPr>
+          <w:p>
+            <w:pPr>
+              <w:pStyle w:val="ListParagraph"/>
+              <w:ind w:left="0"/>
+              <w:rPr>
+                <w:sz w:val="24"/>
+                <w:szCs w:val="24"/>
+              </w:rPr>
+            </w:pPr>
+            <w:r>
+              <w:rPr>
+                <w:sz w:val="24"/>
+                <w:szCs w:val="24"/>
+              </w:rPr>
+              <w:t>If we want to apply condition on a column with aggregate function where can be used</w:t>
+            </w:r>
+          </w:p>
+        </w:tc>
+      </w:tr>
+      <w:tr>
+        <w:tc>
+          <w:tcPr>
+            <w:tcW w:w="4508" w:type="dxa"/>
+          </w:tcPr>
+          <w:p>
+            <w:pPr>
+              <w:pStyle w:val="ListParagraph"/>
+              <w:ind w:left="0"/>
+              <w:rPr>
+                <w:sz w:val="24"/>
+                <w:szCs w:val="24"/>
+              </w:rPr>
+            </w:pPr>
+            <w:r>
+              <w:rPr>
+                <w:sz w:val="24"/>
+                <w:szCs w:val="24"/>
+              </w:rPr>
+              <w:t xml:space="preserve">Can apply without </w:t>
+            </w:r>
+            <w:proofErr w:type="spellStart"/>
+            <w:r>
+              <w:rPr>
+                <w:sz w:val="24"/>
+                <w:szCs w:val="24"/>
+              </w:rPr>
+              <w:t>Groupby</w:t>
+            </w:r>
+            <w:proofErr w:type="spellEnd"/>
+          </w:p>
+        </w:tc>
+        <w:tc>
+          <w:tcPr>
+            <w:tcW w:w="4508" w:type="dxa"/>
+          </w:tcPr>
+          <w:p>
+            <w:pPr>
+              <w:pStyle w:val="ListParagraph"/>
+              <w:ind w:left="0"/>
+              <w:rPr>
+                <w:sz w:val="24"/>
+                <w:szCs w:val="24"/>
+              </w:rPr>
+            </w:pPr>
+            <w:r>
+              <w:rPr>
+                <w:sz w:val="24"/>
+                <w:szCs w:val="24"/>
+              </w:rPr>
+              <w:t xml:space="preserve">With </w:t>
+            </w:r>
+            <w:proofErr w:type="spellStart"/>
+            <w:r>
+              <w:rPr>
+                <w:sz w:val="24"/>
+                <w:szCs w:val="24"/>
+              </w:rPr>
+              <w:t>groupby</w:t>
+            </w:r>
+            <w:proofErr w:type="spellEnd"/>
+          </w:p>
+        </w:tc>
+      </w:tr>
+      <w:tr>
+        <w:tc>
+          <w:tcPr>
+            <w:tcW w:w="4508" w:type="dxa"/>
+          </w:tcPr>
+          <w:p>
+            <w:pPr>
+              <w:pStyle w:val="ListParagraph"/>
+              <w:ind w:left="0"/>
+              <w:rPr>
+                <w:sz w:val="24"/>
+                <w:szCs w:val="24"/>
+              </w:rPr>
+            </w:pPr>
+            <w:r>
+              <w:rPr>
+                <w:sz w:val="24"/>
+                <w:szCs w:val="24"/>
+              </w:rPr>
+              <w:t>Applied on rows</w:t>
+            </w:r>
+          </w:p>
+        </w:tc>
+        <w:tc>
+          <w:tcPr>
+            <w:tcW w:w="4508" w:type="dxa"/>
+          </w:tcPr>
+          <w:p>
+            <w:pPr>
+              <w:pStyle w:val="ListParagraph"/>
+              <w:ind w:left="0"/>
+              <w:rPr>
+                <w:sz w:val="24"/>
+                <w:szCs w:val="24"/>
+              </w:rPr>
+            </w:pPr>
+            <w:r>
+              <w:rPr>
+                <w:sz w:val="24"/>
+                <w:szCs w:val="24"/>
+              </w:rPr>
+              <w:t>Applied on groups and restrict groups</w:t>
+            </w:r>
+          </w:p>
+        </w:tc>
+      </w:tr>
+      <w:tr>
+        <w:tc>
+          <w:tcPr>
+            <w:tcW w:w="4508" w:type="dxa"/>
+          </w:tcPr>
+          <w:p>
+            <w:pPr>
+              <w:pStyle w:val="ListParagraph"/>
+              <w:ind w:left="0"/>
+              <w:rPr>
+                <w:sz w:val="24"/>
+                <w:szCs w:val="24"/>
+              </w:rPr>
+            </w:pPr>
+            <w:proofErr w:type="spellStart"/>
+            <w:proofErr w:type="gramStart"/>
+            <w:r>
+              <w:rPr>
+                <w:sz w:val="24"/>
+                <w:szCs w:val="24"/>
+              </w:rPr>
+              <w:t>Cant</w:t>
+            </w:r>
+            <w:proofErr w:type="spellEnd"/>
+            <w:proofErr w:type="gramEnd"/>
+            <w:r>
+              <w:rPr>
+                <w:sz w:val="24"/>
+                <w:szCs w:val="24"/>
+              </w:rPr>
+              <w:t xml:space="preserve"> support group functions</w:t>
+            </w:r>
+          </w:p>
+        </w:tc>
+        <w:tc>
+          <w:tcPr>
+            <w:tcW w:w="4508" w:type="dxa"/>
+          </w:tcPr>
+          <w:p>
+            <w:pPr>
+              <w:pStyle w:val="ListParagraph"/>
+              <w:ind w:left="0"/>
+              <w:rPr>
+                <w:sz w:val="24"/>
+                <w:szCs w:val="24"/>
+              </w:rPr>
+            </w:pPr>
+            <w:r>
+              <w:rPr>
+                <w:sz w:val="24"/>
+                <w:szCs w:val="24"/>
+              </w:rPr>
+              <w:t>Can support group functions</w:t>
+            </w:r>
+          </w:p>
+        </w:tc>
+      </w:tr>
+    </w:tbl>
+    <w:p>
+      <w:pPr>
+        <w:rPr>
+          <w:sz w:val="24"/>
+          <w:szCs w:val="24"/>
+        </w:rPr>
+      </w:pPr>
+    </w:p>
+    <w:p>
+      <w:pPr>
+        <w:rPr>
+          <w:sz w:val="24"/>
+          <w:szCs w:val="24"/>
+        </w:rPr>
+      </w:pPr>
+    </w:p>
+    <w:p>
+      <w:pPr>
+        <w:rPr>
+          <w:sz w:val="24"/>
+          <w:szCs w:val="24"/>
+        </w:rPr>
+      </w:pPr>
+    </w:p>
+    <w:p>
+      <w:pPr>
+        <w:rPr>
+          <w:b/>
+          <w:bCs/>
+          <w:sz w:val="28"/>
+          <w:szCs w:val="28"/>
+          <w:u w:val="single"/>
+        </w:rPr>
+      </w:pPr>
+      <w:r>
+        <w:rPr>
+          <w:b/>
+          <w:bCs/>
+          <w:sz w:val="28"/>
+          <w:szCs w:val="28"/>
+          <w:u w:val="single"/>
+        </w:rPr>
+        <w:lastRenderedPageBreak/>
+        <w:t>SYNONYM</w:t>
+      </w:r>
+    </w:p>
+    <w:p>
+      <w:pPr>
+        <w:rPr>
+          <w:sz w:val="24"/>
+          <w:szCs w:val="24"/>
+        </w:rPr>
+      </w:pPr>
+      <w:r>
+        <w:rPr>
+          <w:sz w:val="24"/>
+          <w:szCs w:val="24"/>
+        </w:rPr>
+        <w:t>A database object which can be created as an alias for table, view, procedure, etc.</w:t>
+      </w:r>
+    </w:p>
+    <w:p>
+      <w:pPr>
+        <w:rPr>
+          <w:sz w:val="24"/>
+          <w:szCs w:val="24"/>
+        </w:rPr>
+      </w:pPr>
+      <w:r>
+        <w:rPr>
+          <w:sz w:val="24"/>
+          <w:szCs w:val="24"/>
+        </w:rPr>
+        <w:t>Any DML operations performed on the synonym will directly affect the base table.</w:t>
+      </w:r>
+    </w:p>
+    <w:p>
+      <w:pPr>
+        <w:rPr>
+          <w:sz w:val="24"/>
+          <w:szCs w:val="24"/>
+        </w:rPr>
+      </w:pPr>
+      <w:r>
+        <w:rPr>
+          <w:sz w:val="24"/>
+          <w:szCs w:val="24"/>
+        </w:rPr>
+        <w:t>A synonym is created on entire table, not on a partial table.</w:t>
+      </w:r>
+    </w:p>
+    <w:p>
+      <w:pPr>
+        <w:rPr>
+          <w:sz w:val="24"/>
+          <w:szCs w:val="24"/>
+        </w:rPr>
+      </w:pPr>
+      <w:r>
+        <w:rPr>
+          <w:sz w:val="24"/>
+          <w:szCs w:val="24"/>
+        </w:rPr>
+        <w:t>When we create a synonym on another synonym then DML operations don’t affect the base table as synonym chaining is not allowed.</w:t>
+      </w:r>
+    </w:p>
+    <w:p>
+      <w:pPr>
+        <w:rPr>
+          <w:sz w:val="24"/>
+          <w:szCs w:val="24"/>
+        </w:rPr>
+      </w:pPr>
+    </w:p>
+    <w:p>
+      <w:pPr>
+        <w:rPr>
+          <w:sz w:val="24"/>
+          <w:szCs w:val="24"/>
+        </w:rPr>
+      </w:pPr>
     </w:p>
     <w:p>
       <w:pPr>

</xml_diff>